<commit_message>
New translations 02_La relation d_Euler PREUVE - sous-titres (corrected).docx (French)
</commit_message>
<xml_diff>
--- a/video_subtitles/translation/fra/02_La relation d_Euler PREUVE - sous-titres (corrected).docx
+++ b/video_subtitles/translation/fra/02_La relation d_Euler PREUVE - sous-titres (corrected).docx
@@ -26,7 +26,78 @@
         <w:rPr>
           <w:b w:val="1"/>
         </w:rPr>
-        <w:t xml:space="preserve">**Format and timing look good!**</w:t>
+        <w:t xml:space="preserve">1. Now, that you have discussed, if the formula is true
+2. The formula F - A + S = 2, I am going to prove it.
+3. That formula is called the Euler characteristic.
+4. named after the mathematician Leonard Euler.
+5. We are going to prove it by induction.
+6. Instead of showing every detail,
+7. I will show the formula with several drawings
+8. and you will see the idea of the prove.
+9. In this prove by induction
+10. one first needs to show that the property, we want to show
+11. (so the property that for any planar graph we have S - A + F = 2)
+12. is true for the base case.
+13. In our case, the base case is the case, where there is no edge.
+14. The case without edges equal the graph with only one vertex
+15. (here you have one vertex)
+16. This is a valid graph: it es connected.
+17. because you do not need to do anything to walk from that point to that point.
+18. and you see there are no edges crossing each other 
+19. because there are no edges at all.
+20. Note that for this graph there is one vertex ( so S=1), no edge (so A =0)
+21. and one area, which is the outer face (so A =0)
+22. And if you calculate , S-A+F = 1-0+1=2
+23. So, Eulers characteristic is true in this case.
+24. This is the end of the base case of our induction.
+25. Let us proceed to the induction step.
+26. It consists in assuming that the property, we want to show,
+27. is true for a certain A. The property we want to show 
+28 is the Euler characteristic (S-A+F=2) and we assume that
+29 this Euler characteristic is valid for graphs with at least 12 edges
+30 Now,
+31 let us assume that we have a graph with 13 edges
+32 Here, if you count the number of the edges, you will obtain 13.
+33 So, how are we going to show, that the Euler characteristic is valid for this graph?
+34 I simply remove this edge
+35 Shot do we obtain as a graph? The graph we get is this one.
+36. You can easily see that we get a graph with 12 edges.
+37. Here, A' = A-1. We hat A = 13, so A'=12.
+38. What was the effect of the edge's removal?
+39. You can see that the number of vertices has not changed; we have not removed any vertex
+40. so, S' is equal to the initial number of vertices, i. e. S'=S
+41. But now, you can see that the number of faces has changed!
+42. Here, you can see, that the initial edge was between two faces.
+43. Here, there was a face at the one side of the edge and there was another one
+44. So, there were to distinct faces
+45. Now, these two faces are united to a single face. 
+46. So, as you can see, we have reduced the number of faces by one.
+47. I.e. F' = F -1
+48. You know that, by assumption, and noting that A' = A-1,
+49. you have shown the Euler characteristic for all graphs that have at most 12 edges
+50. So you know that (S'-A'+F') equals 2, by the Euler characteristic
+51.But now, using this 
+52. you can also express S'-A'+F' as a function of S, A and F.
+53. which are the numbers of our initial graph's vertices, edges and faces.
+54. You can see, that S'-A'+F' = S-A+F (you can see that the -1 vanish)
+55. So, we have S-A+F=2 and you do not even need 
+56. to calculate  S-A+F by counting, but it is enough to know that 
+57. it is true for this graph here, to deduce that it is true for tat graph there.
+58. There, we have considered one possibility: we have removed an edge.
+59.  But this is not the only possibility that can occur, because for instance
+60. if you remove this edge over here, what is going to happen?
+61. Well, you get this graph here
+62. which is disconnected.
+63. This means, that you can separate the two parts
+64 and you can say that here
+65. you have a graph with S1 vertices, A1 edges and F1 faces.
+66. and here you have another graph with S2 vertices, A2 edges and F2 faces.
+67. Now, what we can see is that
+68. we can express S, A and F as a function of S1, S2, A1, A2, F1 and F2. 
+69. First, consider S. S equals what?
+70. Recall, that S is the number of vertices in the initial graph. 
+72. 
+</w:t>
       </w:r>
     </w:p>
     <w:p>

</xml_diff>